<commit_message>
CCN Exp 7 8 completed
</commit_message>
<xml_diff>
--- a/4th SEM/CCN/LAB/Exp8/ManishJadhav_CCN8_2023301005.docx
+++ b/4th SEM/CCN/LAB/Exp8/ManishJadhav_CCN8_2023301005.docx
@@ -570,7 +570,7 @@
                           <pic:cNvPicPr/>
                         </pic:nvPicPr>
                         <pic:blipFill>
-                          <a:blip r:embed="rId5">
+                          <a:blip r:embed="rId7">
                             <a:extLst>
                               <a:ext uri="{28A0092B-C50C-407E-A947-70E740481C1C}">
                                 <a14:useLocalDpi xmlns:a14="http://schemas.microsoft.com/office/drawing/2010/main" val="0"/>
@@ -698,17 +698,7 @@
                 <w:sz w:val="24"/>
                 <w:szCs w:val="24"/>
               </w:rPr>
-              <w:t>Perform a simple ping scan on a target IP address to determine its availability</w:t>
-            </w:r>
-            <w:r>
-              <w:rPr>
-                <w:rFonts w:ascii="Times New Roman" w:hAnsi="Times New Roman" w:cs="Times New Roman"/>
-                <w:b/>
-                <w:bCs/>
-                <w:sz w:val="24"/>
-                <w:szCs w:val="24"/>
-              </w:rPr>
-              <w:t>.</w:t>
+              <w:t>Perform a simple ping scan on a target IP address to determine its availability.</w:t>
             </w:r>
           </w:p>
           <w:p>
@@ -727,6 +717,7 @@
                 <w:rFonts w:ascii="Times New Roman" w:hAnsi="Times New Roman" w:cs="Times New Roman"/>
                 <w:b/>
                 <w:bCs/>
+                <w:noProof/>
                 <w:sz w:val="24"/>
                 <w:szCs w:val="24"/>
               </w:rPr>
@@ -746,7 +737,7 @@
                           <pic:cNvPicPr/>
                         </pic:nvPicPr>
                         <pic:blipFill>
-                          <a:blip r:embed="rId6"/>
+                          <a:blip r:embed="rId8"/>
                           <a:stretch>
                             <a:fillRect/>
                           </a:stretch>
@@ -792,17 +783,7 @@
                 <w:szCs w:val="24"/>
               </w:rPr>
               <w:lastRenderedPageBreak/>
-              <w:t>Conduct a TCP SYN scan on a target IP range to identify open ports</w:t>
-            </w:r>
-            <w:r>
-              <w:rPr>
-                <w:rFonts w:ascii="Times New Roman" w:hAnsi="Times New Roman" w:cs="Times New Roman"/>
-                <w:b/>
-                <w:bCs/>
-                <w:sz w:val="24"/>
-                <w:szCs w:val="24"/>
-              </w:rPr>
-              <w:t>.</w:t>
+              <w:t>Conduct a TCP SYN scan on a target IP range to identify open ports.</w:t>
             </w:r>
           </w:p>
           <w:p>
@@ -822,6 +803,7 @@
                 <w:rFonts w:ascii="Times New Roman" w:hAnsi="Times New Roman" w:cs="Times New Roman"/>
                 <w:b/>
                 <w:bCs/>
+                <w:noProof/>
                 <w:sz w:val="24"/>
                 <w:szCs w:val="24"/>
               </w:rPr>
@@ -841,7 +823,7 @@
                           <pic:cNvPicPr/>
                         </pic:nvPicPr>
                         <pic:blipFill>
-                          <a:blip r:embed="rId7"/>
+                          <a:blip r:embed="rId9"/>
                           <a:stretch>
                             <a:fillRect/>
                           </a:stretch>
@@ -996,6 +978,7 @@
                 <w:rFonts w:ascii="Times New Roman" w:hAnsi="Times New Roman" w:cs="Times New Roman"/>
                 <w:b/>
                 <w:bCs/>
+                <w:noProof/>
                 <w:sz w:val="24"/>
                 <w:szCs w:val="24"/>
               </w:rPr>
@@ -1015,7 +998,7 @@
                           <pic:cNvPicPr/>
                         </pic:nvPicPr>
                         <pic:blipFill>
-                          <a:blip r:embed="rId8"/>
+                          <a:blip r:embed="rId10"/>
                           <a:stretch>
                             <a:fillRect/>
                           </a:stretch>
@@ -1137,17 +1120,7 @@
                 <w:sz w:val="24"/>
                 <w:szCs w:val="24"/>
               </w:rPr>
-              <w:t>Use NMAP to detect the operating system of a target device</w:t>
-            </w:r>
-            <w:r>
-              <w:rPr>
-                <w:rFonts w:ascii="Times New Roman" w:hAnsi="Times New Roman" w:cs="Times New Roman"/>
-                <w:b/>
-                <w:bCs/>
-                <w:sz w:val="24"/>
-                <w:szCs w:val="24"/>
-              </w:rPr>
-              <w:t>.</w:t>
+              <w:t>Use NMAP to detect the operating system of a target device.</w:t>
             </w:r>
           </w:p>
           <w:p>
@@ -1166,6 +1139,7 @@
                 <w:rFonts w:ascii="Times New Roman" w:hAnsi="Times New Roman" w:cs="Times New Roman"/>
                 <w:b/>
                 <w:bCs/>
+                <w:noProof/>
                 <w:sz w:val="24"/>
                 <w:szCs w:val="24"/>
               </w:rPr>
@@ -1185,7 +1159,7 @@
                           <pic:cNvPicPr/>
                         </pic:nvPicPr>
                         <pic:blipFill>
-                          <a:blip r:embed="rId9"/>
+                          <a:blip r:embed="rId11"/>
                           <a:stretch>
                             <a:fillRect/>
                           </a:stretch>
@@ -1307,6 +1281,9 @@
               <w:spacing w:line="276" w:lineRule="auto"/>
             </w:pPr>
             <w:r>
+              <w:rPr>
+                <w:noProof/>
+              </w:rPr>
               <w:drawing>
                 <wp:inline distT="0" distB="0" distL="0" distR="0" wp14:anchorId="460F957B" wp14:editId="5EE674E9">
                   <wp:extent cx="5731510" cy="1113155"/>
@@ -1323,7 +1300,7 @@
                           <pic:cNvPicPr/>
                         </pic:nvPicPr>
                         <pic:blipFill>
-                          <a:blip r:embed="rId10"/>
+                          <a:blip r:embed="rId12"/>
                           <a:stretch>
                             <a:fillRect/>
                           </a:stretch>
@@ -1438,6 +1415,7 @@
                 <w:rFonts w:ascii="Times New Roman" w:hAnsi="Times New Roman" w:cs="Times New Roman"/>
                 <w:b/>
                 <w:bCs/>
+                <w:noProof/>
                 <w:sz w:val="24"/>
                 <w:szCs w:val="24"/>
               </w:rPr>
@@ -1457,7 +1435,7 @@
                           <pic:cNvPicPr/>
                         </pic:nvPicPr>
                         <pic:blipFill>
-                          <a:blip r:embed="rId11"/>
+                          <a:blip r:embed="rId13"/>
                           <a:stretch>
                             <a:fillRect/>
                           </a:stretch>
@@ -1526,10 +1504,10 @@
                 <w:szCs w:val="24"/>
               </w:rPr>
               <w:drawing>
-                <wp:inline distT="0" distB="0" distL="0" distR="0" wp14:anchorId="699B83F6" wp14:editId="0E225806">
-                  <wp:extent cx="5731510" cy="1108710"/>
+                <wp:inline distT="0" distB="0" distL="0" distR="0" wp14:anchorId="34B7B41B" wp14:editId="06854C59">
+                  <wp:extent cx="5731510" cy="2503805"/>
                   <wp:effectExtent l="0" t="0" r="2540" b="0"/>
-                  <wp:docPr id="929571531" name="Picture 1"/>
+                  <wp:docPr id="1335411063" name="Picture 1"/>
                   <wp:cNvGraphicFramePr>
                     <a:graphicFrameLocks xmlns:a="http://schemas.openxmlformats.org/drawingml/2006/main" noChangeAspect="1"/>
                   </wp:cNvGraphicFramePr>
@@ -1537,11 +1515,11 @@
                     <a:graphicData uri="http://schemas.openxmlformats.org/drawingml/2006/picture">
                       <pic:pic xmlns:pic="http://schemas.openxmlformats.org/drawingml/2006/picture">
                         <pic:nvPicPr>
-                          <pic:cNvPr id="929571531" name=""/>
+                          <pic:cNvPr id="1335411063" name=""/>
                           <pic:cNvPicPr/>
                         </pic:nvPicPr>
                         <pic:blipFill>
-                          <a:blip r:embed="rId12"/>
+                          <a:blip r:embed="rId14"/>
                           <a:stretch>
                             <a:fillRect/>
                           </a:stretch>
@@ -1549,7 +1527,7 @@
                         <pic:spPr>
                           <a:xfrm>
                             <a:off x="0" y="0"/>
-                            <a:ext cx="5731510" cy="1108710"/>
+                            <a:ext cx="5731510" cy="2503805"/>
                           </a:xfrm>
                           <a:prstGeom prst="rect">
                             <a:avLst/>
@@ -1605,6 +1583,7 @@
                 <w:rFonts w:ascii="Times New Roman" w:hAnsi="Times New Roman" w:cs="Times New Roman"/>
                 <w:b/>
                 <w:bCs/>
+                <w:noProof/>
                 <w:sz w:val="24"/>
                 <w:szCs w:val="24"/>
               </w:rPr>
@@ -1624,7 +1603,7 @@
                           <pic:cNvPicPr/>
                         </pic:nvPicPr>
                         <pic:blipFill>
-                          <a:blip r:embed="rId13"/>
+                          <a:blip r:embed="rId15"/>
                           <a:stretch>
                             <a:fillRect/>
                           </a:stretch>
@@ -1674,6 +1653,11 @@
           </w:p>
           <w:p>
             <w:pPr>
+              <w:pStyle w:val="ListParagraph"/>
+              <w:numPr>
+                <w:ilvl w:val="0"/>
+                <w:numId w:val="8"/>
+              </w:numPr>
               <w:spacing w:before="113" w:line="276" w:lineRule="auto"/>
               <w:rPr>
                 <w:rFonts w:ascii="Times New Roman" w:hAnsi="Times New Roman" w:cs="Times New Roman"/>
@@ -1691,11 +1675,60 @@
                 <w:sz w:val="24"/>
                 <w:szCs w:val="24"/>
               </w:rPr>
+              <w:t xml:space="preserve">Find out if a particular host has FTP service running on it. </w:t>
+            </w:r>
+          </w:p>
+          <w:p>
+            <w:pPr>
+              <w:pStyle w:val="ListParagraph"/>
+              <w:numPr>
+                <w:ilvl w:val="0"/>
+                <w:numId w:val="8"/>
+              </w:numPr>
+              <w:spacing w:before="113" w:line="276" w:lineRule="auto"/>
+              <w:rPr>
+                <w:rFonts w:ascii="Times New Roman" w:hAnsi="Times New Roman" w:cs="Times New Roman"/>
+                <w:b/>
+                <w:bCs/>
+                <w:sz w:val="24"/>
+                <w:szCs w:val="24"/>
+              </w:rPr>
+            </w:pPr>
+            <w:r>
+              <w:rPr>
+                <w:rFonts w:ascii="Times New Roman" w:hAnsi="Times New Roman" w:cs="Times New Roman"/>
+                <w:b/>
+                <w:bCs/>
+                <w:sz w:val="24"/>
+                <w:szCs w:val="24"/>
+              </w:rPr>
+              <w:t xml:space="preserve">Identify the SSH version running on a given host. </w:t>
+            </w:r>
+          </w:p>
+          <w:p>
+            <w:pPr>
+              <w:spacing w:before="113" w:line="276" w:lineRule="auto"/>
+              <w:rPr>
+                <w:rFonts w:ascii="Times New Roman" w:hAnsi="Times New Roman" w:cs="Times New Roman"/>
+                <w:b/>
+                <w:bCs/>
+                <w:sz w:val="24"/>
+                <w:szCs w:val="24"/>
+              </w:rPr>
+            </w:pPr>
+            <w:r>
+              <w:rPr>
+                <w:rFonts w:ascii="Times New Roman" w:hAnsi="Times New Roman" w:cs="Times New Roman"/>
+                <w:b/>
+                <w:bCs/>
+                <w:sz w:val="24"/>
+                <w:szCs w:val="24"/>
+              </w:rPr>
               <w:drawing>
-                <wp:inline distT="0" distB="0" distL="0" distR="0" wp14:anchorId="6DBB785D" wp14:editId="4C058571">
-                  <wp:extent cx="5731510" cy="937260"/>
-                  <wp:effectExtent l="0" t="0" r="2540" b="0"/>
-                  <wp:docPr id="1024933079" name="Picture 1"/>
+                <wp:inline distT="0" distB="0" distL="0" distR="0" wp14:anchorId="0DB157C0" wp14:editId="6780284E">
+                  <wp:extent cx="5731510" cy="1463040"/>
+                  <wp:effectExtent l="0" t="0" r="2540" b="3810"/>
+                  <wp:docPr id="761531100" name="Picture 1"/>
                   <wp:cNvGraphicFramePr>
                     <a:graphicFrameLocks xmlns:a="http://schemas.openxmlformats.org/drawingml/2006/main" noChangeAspect="1"/>
                   </wp:cNvGraphicFramePr>
@@ -1703,173 +1736,7 @@
                     <a:graphicData uri="http://schemas.openxmlformats.org/drawingml/2006/picture">
                       <pic:pic xmlns:pic="http://schemas.openxmlformats.org/drawingml/2006/picture">
                         <pic:nvPicPr>
-                          <pic:cNvPr id="1024933079" name=""/>
-                          <pic:cNvPicPr/>
-                        </pic:nvPicPr>
-                        <pic:blipFill>
-                          <a:blip r:embed="rId14"/>
-                          <a:stretch>
-                            <a:fillRect/>
-                          </a:stretch>
-                        </pic:blipFill>
-                        <pic:spPr>
-                          <a:xfrm>
-                            <a:off x="0" y="0"/>
-                            <a:ext cx="5731510" cy="937260"/>
-                          </a:xfrm>
-                          <a:prstGeom prst="rect">
-                            <a:avLst/>
-                          </a:prstGeom>
-                        </pic:spPr>
-                      </pic:pic>
-                    </a:graphicData>
-                  </a:graphic>
-                </wp:inline>
-              </w:drawing>
-            </w:r>
-          </w:p>
-          <w:p>
-            <w:pPr>
-              <w:pStyle w:val="ListParagraph"/>
-              <w:numPr>
-                <w:ilvl w:val="0"/>
-                <w:numId w:val="8"/>
-              </w:numPr>
-              <w:spacing w:before="113" w:line="276" w:lineRule="auto"/>
-              <w:rPr>
-                <w:rFonts w:ascii="Times New Roman" w:hAnsi="Times New Roman" w:cs="Times New Roman"/>
-                <w:b/>
-                <w:bCs/>
-                <w:sz w:val="24"/>
-                <w:szCs w:val="24"/>
-              </w:rPr>
-            </w:pPr>
-            <w:r>
-              <w:rPr>
-                <w:rFonts w:ascii="Times New Roman" w:hAnsi="Times New Roman" w:cs="Times New Roman"/>
-                <w:b/>
-                <w:bCs/>
-                <w:sz w:val="24"/>
-                <w:szCs w:val="24"/>
-              </w:rPr>
-              <w:t xml:space="preserve">Find out if a particular host has FTP service running on it. </w:t>
-            </w:r>
-          </w:p>
-          <w:p>
-            <w:pPr>
-              <w:spacing w:before="113" w:line="276" w:lineRule="auto"/>
-              <w:rPr>
-                <w:rFonts w:ascii="Times New Roman" w:hAnsi="Times New Roman" w:cs="Times New Roman"/>
-                <w:b/>
-                <w:bCs/>
-                <w:sz w:val="24"/>
-                <w:szCs w:val="24"/>
-              </w:rPr>
-            </w:pPr>
-            <w:r>
-              <w:rPr>
-                <w:rFonts w:ascii="Times New Roman" w:hAnsi="Times New Roman" w:cs="Times New Roman"/>
-                <w:b/>
-                <w:bCs/>
-                <w:sz w:val="24"/>
-                <w:szCs w:val="24"/>
-              </w:rPr>
-              <w:drawing>
-                <wp:inline distT="0" distB="0" distL="0" distR="0" wp14:anchorId="53200156" wp14:editId="0DE02327">
-                  <wp:extent cx="5563376" cy="724001"/>
-                  <wp:effectExtent l="0" t="0" r="0" b="0"/>
-                  <wp:docPr id="1108601398" name="Picture 1"/>
-                  <wp:cNvGraphicFramePr>
-                    <a:graphicFrameLocks xmlns:a="http://schemas.openxmlformats.org/drawingml/2006/main" noChangeAspect="1"/>
-                  </wp:cNvGraphicFramePr>
-                  <a:graphic xmlns:a="http://schemas.openxmlformats.org/drawingml/2006/main">
-                    <a:graphicData uri="http://schemas.openxmlformats.org/drawingml/2006/picture">
-                      <pic:pic xmlns:pic="http://schemas.openxmlformats.org/drawingml/2006/picture">
-                        <pic:nvPicPr>
-                          <pic:cNvPr id="1108601398" name=""/>
-                          <pic:cNvPicPr/>
-                        </pic:nvPicPr>
-                        <pic:blipFill>
-                          <a:blip r:embed="rId15"/>
-                          <a:stretch>
-                            <a:fillRect/>
-                          </a:stretch>
-                        </pic:blipFill>
-                        <pic:spPr>
-                          <a:xfrm>
-                            <a:off x="0" y="0"/>
-                            <a:ext cx="5563376" cy="724001"/>
-                          </a:xfrm>
-                          <a:prstGeom prst="rect">
-                            <a:avLst/>
-                          </a:prstGeom>
-                        </pic:spPr>
-                      </pic:pic>
-                    </a:graphicData>
-                  </a:graphic>
-                </wp:inline>
-              </w:drawing>
-            </w:r>
-          </w:p>
-          <w:p>
-            <w:pPr>
-              <w:pStyle w:val="ListParagraph"/>
-              <w:numPr>
-                <w:ilvl w:val="0"/>
-                <w:numId w:val="8"/>
-              </w:numPr>
-              <w:spacing w:before="113" w:line="276" w:lineRule="auto"/>
-              <w:rPr>
-                <w:rFonts w:ascii="Times New Roman" w:hAnsi="Times New Roman" w:cs="Times New Roman"/>
-                <w:b/>
-                <w:bCs/>
-                <w:sz w:val="24"/>
-                <w:szCs w:val="24"/>
-              </w:rPr>
-            </w:pPr>
-            <w:r>
-              <w:rPr>
-                <w:rFonts w:ascii="Times New Roman" w:hAnsi="Times New Roman" w:cs="Times New Roman"/>
-                <w:b/>
-                <w:bCs/>
-                <w:sz w:val="24"/>
-                <w:szCs w:val="24"/>
-              </w:rPr>
-              <w:t xml:space="preserve">Identify the SSH version running on a given host. </w:t>
-            </w:r>
-          </w:p>
-          <w:p>
-            <w:pPr>
-              <w:spacing w:before="113" w:line="276" w:lineRule="auto"/>
-              <w:rPr>
-                <w:rFonts w:ascii="Times New Roman" w:hAnsi="Times New Roman" w:cs="Times New Roman"/>
-                <w:b/>
-                <w:bCs/>
-                <w:sz w:val="24"/>
-                <w:szCs w:val="24"/>
-              </w:rPr>
-            </w:pPr>
-            <w:r>
-              <w:rPr>
-                <w:rFonts w:ascii="Times New Roman" w:hAnsi="Times New Roman" w:cs="Times New Roman"/>
-                <w:b/>
-                <w:bCs/>
-                <w:sz w:val="24"/>
-                <w:szCs w:val="24"/>
-              </w:rPr>
-              <w:drawing>
-                <wp:inline distT="0" distB="0" distL="0" distR="0" wp14:anchorId="63AB4865" wp14:editId="3D05256E">
-                  <wp:extent cx="5731510" cy="1336675"/>
-                  <wp:effectExtent l="0" t="0" r="2540" b="0"/>
-                  <wp:docPr id="1633224860" name="Picture 1"/>
-                  <wp:cNvGraphicFramePr>
-                    <a:graphicFrameLocks xmlns:a="http://schemas.openxmlformats.org/drawingml/2006/main" noChangeAspect="1"/>
-                  </wp:cNvGraphicFramePr>
-                  <a:graphic xmlns:a="http://schemas.openxmlformats.org/drawingml/2006/main">
-                    <a:graphicData uri="http://schemas.openxmlformats.org/drawingml/2006/picture">
-                      <pic:pic xmlns:pic="http://schemas.openxmlformats.org/drawingml/2006/picture">
-                        <pic:nvPicPr>
-                          <pic:cNvPr id="1633224860" name=""/>
+                          <pic:cNvPr id="761531100" name=""/>
                           <pic:cNvPicPr/>
                         </pic:nvPicPr>
                         <pic:blipFill>
@@ -1881,7 +1748,7 @@
                         <pic:spPr>
                           <a:xfrm>
                             <a:off x="0" y="0"/>
-                            <a:ext cx="5731510" cy="1336675"/>
+                            <a:ext cx="5731510" cy="1463040"/>
                           </a:xfrm>
                           <a:prstGeom prst="rect">
                             <a:avLst/>
@@ -1920,6 +1787,30 @@
           </w:p>
           <w:p>
             <w:pPr>
+              <w:spacing w:before="113" w:line="276" w:lineRule="auto"/>
+              <w:rPr>
+                <w:rFonts w:ascii="Times New Roman" w:hAnsi="Times New Roman" w:cs="Times New Roman"/>
+                <w:b/>
+                <w:bCs/>
+                <w:sz w:val="24"/>
+                <w:szCs w:val="24"/>
+              </w:rPr>
+            </w:pPr>
+          </w:p>
+          <w:p>
+            <w:pPr>
+              <w:spacing w:before="113" w:line="276" w:lineRule="auto"/>
+              <w:rPr>
+                <w:rFonts w:ascii="Times New Roman" w:hAnsi="Times New Roman" w:cs="Times New Roman"/>
+                <w:b/>
+                <w:bCs/>
+                <w:sz w:val="24"/>
+                <w:szCs w:val="24"/>
+              </w:rPr>
+            </w:pPr>
+          </w:p>
+          <w:p>
+            <w:pPr>
               <w:pStyle w:val="ListParagraph"/>
               <w:numPr>
                 <w:ilvl w:val="0"/>
@@ -1966,10 +1857,10 @@
                 <w:szCs w:val="24"/>
               </w:rPr>
               <w:drawing>
-                <wp:inline distT="0" distB="0" distL="0" distR="0" wp14:anchorId="25FC4058" wp14:editId="593D2F82">
-                  <wp:extent cx="5731510" cy="905510"/>
-                  <wp:effectExtent l="0" t="0" r="2540" b="8890"/>
-                  <wp:docPr id="1079499594" name="Picture 1"/>
+                <wp:inline distT="0" distB="0" distL="0" distR="0" wp14:anchorId="0C51B608" wp14:editId="35C11A1D">
+                  <wp:extent cx="5731510" cy="1962785"/>
+                  <wp:effectExtent l="0" t="0" r="2540" b="0"/>
+                  <wp:docPr id="954681356" name="Picture 1"/>
                   <wp:cNvGraphicFramePr>
                     <a:graphicFrameLocks xmlns:a="http://schemas.openxmlformats.org/drawingml/2006/main" noChangeAspect="1"/>
                   </wp:cNvGraphicFramePr>
@@ -1977,7 +1868,7 @@
                     <a:graphicData uri="http://schemas.openxmlformats.org/drawingml/2006/picture">
                       <pic:pic xmlns:pic="http://schemas.openxmlformats.org/drawingml/2006/picture">
                         <pic:nvPicPr>
-                          <pic:cNvPr id="1079499594" name=""/>
+                          <pic:cNvPr id="954681356" name=""/>
                           <pic:cNvPicPr/>
                         </pic:nvPicPr>
                         <pic:blipFill>
@@ -1989,7 +1880,7 @@
                         <pic:spPr>
                           <a:xfrm>
                             <a:off x="0" y="0"/>
-                            <a:ext cx="5731510" cy="905510"/>
+                            <a:ext cx="5731510" cy="1962785"/>
                           </a:xfrm>
                           <a:prstGeom prst="rect">
                             <a:avLst/>
@@ -2049,10 +1940,10 @@
                 <w:szCs w:val="24"/>
               </w:rPr>
               <w:drawing>
-                <wp:inline distT="0" distB="0" distL="0" distR="0" wp14:anchorId="6CB04DFA" wp14:editId="42AC56B2">
-                  <wp:extent cx="5630061" cy="809738"/>
-                  <wp:effectExtent l="0" t="0" r="8890" b="9525"/>
-                  <wp:docPr id="522089959" name="Picture 1"/>
+                <wp:inline distT="0" distB="0" distL="0" distR="0" wp14:anchorId="52903999" wp14:editId="01FE7ADA">
+                  <wp:extent cx="5731510" cy="1384300"/>
+                  <wp:effectExtent l="0" t="0" r="2540" b="6350"/>
+                  <wp:docPr id="1847372726" name="Picture 1"/>
                   <wp:cNvGraphicFramePr>
                     <a:graphicFrameLocks xmlns:a="http://schemas.openxmlformats.org/drawingml/2006/main" noChangeAspect="1"/>
                   </wp:cNvGraphicFramePr>
@@ -2060,7 +1951,7 @@
                     <a:graphicData uri="http://schemas.openxmlformats.org/drawingml/2006/picture">
                       <pic:pic xmlns:pic="http://schemas.openxmlformats.org/drawingml/2006/picture">
                         <pic:nvPicPr>
-                          <pic:cNvPr id="522089959" name=""/>
+                          <pic:cNvPr id="1847372726" name=""/>
                           <pic:cNvPicPr/>
                         </pic:nvPicPr>
                         <pic:blipFill>
@@ -2072,7 +1963,7 @@
                         <pic:spPr>
                           <a:xfrm>
                             <a:off x="0" y="0"/>
-                            <a:ext cx="5630061" cy="809738"/>
+                            <a:ext cx="5731510" cy="1384300"/>
                           </a:xfrm>
                           <a:prstGeom prst="rect">
                             <a:avLst/>
@@ -2132,10 +2023,10 @@
                 <w:szCs w:val="24"/>
               </w:rPr>
               <w:drawing>
-                <wp:inline distT="0" distB="0" distL="0" distR="0" wp14:anchorId="3042CB8C" wp14:editId="0D8780F8">
-                  <wp:extent cx="5731510" cy="711835"/>
-                  <wp:effectExtent l="0" t="0" r="2540" b="0"/>
-                  <wp:docPr id="1879784323" name="Picture 1"/>
+                <wp:inline distT="0" distB="0" distL="0" distR="0" wp14:anchorId="749FF5C1" wp14:editId="37A3F350">
+                  <wp:extent cx="5731510" cy="1865630"/>
+                  <wp:effectExtent l="0" t="0" r="2540" b="1270"/>
+                  <wp:docPr id="765391380" name="Picture 1"/>
                   <wp:cNvGraphicFramePr>
                     <a:graphicFrameLocks xmlns:a="http://schemas.openxmlformats.org/drawingml/2006/main" noChangeAspect="1"/>
                   </wp:cNvGraphicFramePr>
@@ -2143,7 +2034,7 @@
                     <a:graphicData uri="http://schemas.openxmlformats.org/drawingml/2006/picture">
                       <pic:pic xmlns:pic="http://schemas.openxmlformats.org/drawingml/2006/picture">
                         <pic:nvPicPr>
-                          <pic:cNvPr id="1879784323" name=""/>
+                          <pic:cNvPr id="765391380" name=""/>
                           <pic:cNvPicPr/>
                         </pic:nvPicPr>
                         <pic:blipFill>
@@ -2155,7 +2046,7 @@
                         <pic:spPr>
                           <a:xfrm>
                             <a:off x="0" y="0"/>
-                            <a:ext cx="5731510" cy="711835"/>
+                            <a:ext cx="5731510" cy="1865630"/>
                           </a:xfrm>
                           <a:prstGeom prst="rect">
                             <a:avLst/>
@@ -2170,11 +2061,6 @@
           </w:p>
           <w:p>
             <w:pPr>
-              <w:pStyle w:val="ListParagraph"/>
-              <w:numPr>
-                <w:ilvl w:val="0"/>
-                <w:numId w:val="8"/>
-              </w:numPr>
               <w:spacing w:before="113" w:line="276" w:lineRule="auto"/>
               <w:rPr>
                 <w:rFonts w:ascii="Times New Roman" w:hAnsi="Times New Roman" w:cs="Times New Roman"/>
@@ -2192,33 +2078,11 @@
                 <w:sz w:val="24"/>
                 <w:szCs w:val="24"/>
               </w:rPr>
-              <w:t>Find out if a specific host has Remote Desktop Protocol (RDP) enabled.</w:t>
-            </w:r>
-          </w:p>
-          <w:p>
-            <w:pPr>
-              <w:spacing w:before="113" w:line="276" w:lineRule="auto"/>
-              <w:rPr>
-                <w:rFonts w:ascii="Times New Roman" w:hAnsi="Times New Roman" w:cs="Times New Roman"/>
-                <w:b/>
-                <w:bCs/>
-                <w:sz w:val="24"/>
-                <w:szCs w:val="24"/>
-              </w:rPr>
-            </w:pPr>
-            <w:r>
-              <w:rPr>
-                <w:rFonts w:ascii="Times New Roman" w:hAnsi="Times New Roman" w:cs="Times New Roman"/>
-                <w:b/>
-                <w:bCs/>
-                <w:sz w:val="24"/>
-                <w:szCs w:val="24"/>
-              </w:rPr>
               <w:drawing>
-                <wp:inline distT="0" distB="0" distL="0" distR="0" wp14:anchorId="7BDB532A" wp14:editId="2812765C">
-                  <wp:extent cx="5731510" cy="702945"/>
-                  <wp:effectExtent l="0" t="0" r="2540" b="1905"/>
-                  <wp:docPr id="174675179" name="Picture 1"/>
+                <wp:inline distT="0" distB="0" distL="0" distR="0" wp14:anchorId="597359E1" wp14:editId="394BEBD3">
+                  <wp:extent cx="5731510" cy="1664970"/>
+                  <wp:effectExtent l="0" t="0" r="2540" b="0"/>
+                  <wp:docPr id="317230502" name="Picture 1"/>
                   <wp:cNvGraphicFramePr>
                     <a:graphicFrameLocks xmlns:a="http://schemas.openxmlformats.org/drawingml/2006/main" noChangeAspect="1"/>
                   </wp:cNvGraphicFramePr>
@@ -2226,7 +2090,7 @@
                     <a:graphicData uri="http://schemas.openxmlformats.org/drawingml/2006/picture">
                       <pic:pic xmlns:pic="http://schemas.openxmlformats.org/drawingml/2006/picture">
                         <pic:nvPicPr>
-                          <pic:cNvPr id="174675179" name=""/>
+                          <pic:cNvPr id="317230502" name=""/>
                           <pic:cNvPicPr/>
                         </pic:nvPicPr>
                         <pic:blipFill>
@@ -2238,7 +2102,7 @@
                         <pic:spPr>
                           <a:xfrm>
                             <a:off x="0" y="0"/>
-                            <a:ext cx="5731510" cy="702945"/>
+                            <a:ext cx="5731510" cy="1664970"/>
                           </a:xfrm>
                           <a:prstGeom prst="rect">
                             <a:avLst/>
@@ -2250,16 +2114,6 @@
                 </wp:inline>
               </w:drawing>
             </w:r>
-            <w:r>
-              <w:rPr>
-                <w:rFonts w:ascii="Times New Roman" w:hAnsi="Times New Roman" w:cs="Times New Roman"/>
-                <w:b/>
-                <w:bCs/>
-                <w:sz w:val="24"/>
-                <w:szCs w:val="24"/>
-              </w:rPr>
-              <w:t xml:space="preserve"> </w:t>
-            </w:r>
           </w:p>
           <w:p>
             <w:pPr>
@@ -2285,7 +2139,8 @@
                 <w:sz w:val="24"/>
                 <w:szCs w:val="24"/>
               </w:rPr>
-              <w:t xml:space="preserve">Scan a target network and determine if any hosts are running DNS services. </w:t>
+              <w:lastRenderedPageBreak/>
+              <w:t>Find out if a specific host has Remote Desktop Protocol (RDP) enabled.</w:t>
             </w:r>
           </w:p>
           <w:p>
@@ -2308,10 +2163,10 @@
                 <w:szCs w:val="24"/>
               </w:rPr>
               <w:drawing>
-                <wp:inline distT="0" distB="0" distL="0" distR="0" wp14:anchorId="277AD7CE" wp14:editId="2EB5B302">
-                  <wp:extent cx="5731510" cy="899795"/>
-                  <wp:effectExtent l="0" t="0" r="2540" b="0"/>
-                  <wp:docPr id="217071013" name="Picture 1"/>
+                <wp:inline distT="0" distB="0" distL="0" distR="0" wp14:anchorId="3676C928" wp14:editId="060FE731">
+                  <wp:extent cx="5731510" cy="1595755"/>
+                  <wp:effectExtent l="0" t="0" r="2540" b="4445"/>
+                  <wp:docPr id="839280881" name="Picture 1"/>
                   <wp:cNvGraphicFramePr>
                     <a:graphicFrameLocks xmlns:a="http://schemas.openxmlformats.org/drawingml/2006/main" noChangeAspect="1"/>
                   </wp:cNvGraphicFramePr>
@@ -2319,7 +2174,7 @@
                     <a:graphicData uri="http://schemas.openxmlformats.org/drawingml/2006/picture">
                       <pic:pic xmlns:pic="http://schemas.openxmlformats.org/drawingml/2006/picture">
                         <pic:nvPicPr>
-                          <pic:cNvPr id="217071013" name=""/>
+                          <pic:cNvPr id="839280881" name=""/>
                           <pic:cNvPicPr/>
                         </pic:nvPicPr>
                         <pic:blipFill>
@@ -2331,7 +2186,7 @@
                         <pic:spPr>
                           <a:xfrm>
                             <a:off x="0" y="0"/>
-                            <a:ext cx="5731510" cy="899795"/>
+                            <a:ext cx="5731510" cy="1595755"/>
                           </a:xfrm>
                           <a:prstGeom prst="rect">
                             <a:avLst/>
@@ -2346,11 +2201,6 @@
           </w:p>
           <w:p>
             <w:pPr>
-              <w:pStyle w:val="ListParagraph"/>
-              <w:numPr>
-                <w:ilvl w:val="0"/>
-                <w:numId w:val="8"/>
-              </w:numPr>
               <w:spacing w:before="113" w:line="276" w:lineRule="auto"/>
               <w:rPr>
                 <w:rFonts w:ascii="Times New Roman" w:hAnsi="Times New Roman" w:cs="Times New Roman"/>
@@ -2368,33 +2218,11 @@
                 <w:sz w:val="24"/>
                 <w:szCs w:val="24"/>
               </w:rPr>
-              <w:t>Detect if a host has SNMP (Simple Network Management Protocol) enabled.</w:t>
-            </w:r>
-          </w:p>
-          <w:p>
-            <w:pPr>
-              <w:spacing w:before="113" w:line="276" w:lineRule="auto"/>
-              <w:rPr>
-                <w:rFonts w:ascii="Times New Roman" w:hAnsi="Times New Roman" w:cs="Times New Roman"/>
-                <w:b/>
-                <w:bCs/>
-                <w:sz w:val="24"/>
-                <w:szCs w:val="24"/>
-              </w:rPr>
-            </w:pPr>
-            <w:r>
-              <w:rPr>
-                <w:rFonts w:ascii="Times New Roman" w:hAnsi="Times New Roman" w:cs="Times New Roman"/>
-                <w:b/>
-                <w:bCs/>
-                <w:sz w:val="24"/>
-                <w:szCs w:val="24"/>
-              </w:rPr>
               <w:drawing>
-                <wp:inline distT="0" distB="0" distL="0" distR="0" wp14:anchorId="6DCDDDEB" wp14:editId="0DC76C1F">
-                  <wp:extent cx="5372850" cy="962159"/>
-                  <wp:effectExtent l="0" t="0" r="0" b="9525"/>
-                  <wp:docPr id="1523351553" name="Picture 1"/>
+                <wp:inline distT="0" distB="0" distL="0" distR="0" wp14:anchorId="190A1E68" wp14:editId="343D39E6">
+                  <wp:extent cx="5731510" cy="2616200"/>
+                  <wp:effectExtent l="0" t="0" r="2540" b="0"/>
+                  <wp:docPr id="1109491324" name="Picture 1"/>
                   <wp:cNvGraphicFramePr>
                     <a:graphicFrameLocks xmlns:a="http://schemas.openxmlformats.org/drawingml/2006/main" noChangeAspect="1"/>
                   </wp:cNvGraphicFramePr>
@@ -2402,7 +2230,7 @@
                     <a:graphicData uri="http://schemas.openxmlformats.org/drawingml/2006/picture">
                       <pic:pic xmlns:pic="http://schemas.openxmlformats.org/drawingml/2006/picture">
                         <pic:nvPicPr>
-                          <pic:cNvPr id="1523351553" name=""/>
+                          <pic:cNvPr id="1109491324" name=""/>
                           <pic:cNvPicPr/>
                         </pic:nvPicPr>
                         <pic:blipFill>
@@ -2414,7 +2242,7 @@
                         <pic:spPr>
                           <a:xfrm>
                             <a:off x="0" y="0"/>
-                            <a:ext cx="5372850" cy="962159"/>
+                            <a:ext cx="5731510" cy="2616200"/>
                           </a:xfrm>
                           <a:prstGeom prst="rect">
                             <a:avLst/>
@@ -2426,42 +2254,16 @@
                 </wp:inline>
               </w:drawing>
             </w:r>
-          </w:p>
-          <w:p>
-            <w:pPr>
-              <w:spacing w:before="113" w:line="276" w:lineRule="auto"/>
-              <w:rPr>
-                <w:rFonts w:ascii="Times New Roman" w:hAnsi="Times New Roman" w:cs="Times New Roman"/>
-                <w:b/>
-                <w:bCs/>
-                <w:sz w:val="24"/>
-                <w:szCs w:val="24"/>
-              </w:rPr>
-            </w:pPr>
-          </w:p>
-          <w:p>
-            <w:pPr>
-              <w:spacing w:before="113" w:line="276" w:lineRule="auto"/>
-              <w:rPr>
-                <w:rFonts w:ascii="Times New Roman" w:hAnsi="Times New Roman" w:cs="Times New Roman"/>
-                <w:b/>
-                <w:bCs/>
-                <w:sz w:val="24"/>
-                <w:szCs w:val="24"/>
-              </w:rPr>
-            </w:pPr>
-          </w:p>
-          <w:p>
-            <w:pPr>
-              <w:spacing w:before="113" w:line="276" w:lineRule="auto"/>
-              <w:rPr>
-                <w:rFonts w:ascii="Times New Roman" w:hAnsi="Times New Roman" w:cs="Times New Roman"/>
-                <w:b/>
-                <w:bCs/>
-                <w:sz w:val="24"/>
-                <w:szCs w:val="24"/>
-              </w:rPr>
-            </w:pPr>
+            <w:r>
+              <w:rPr>
+                <w:rFonts w:ascii="Times New Roman" w:hAnsi="Times New Roman" w:cs="Times New Roman"/>
+                <w:b/>
+                <w:bCs/>
+                <w:sz w:val="24"/>
+                <w:szCs w:val="24"/>
+              </w:rPr>
+              <w:t xml:space="preserve"> </w:t>
+            </w:r>
           </w:p>
           <w:p>
             <w:pPr>
@@ -2487,8 +2289,7 @@
                 <w:sz w:val="24"/>
                 <w:szCs w:val="24"/>
               </w:rPr>
-              <w:lastRenderedPageBreak/>
-              <w:t xml:space="preserve">Perform a scan to identify any SMTP (Simple Mail Transfer Protocol) servers on a network. </w:t>
+              <w:t xml:space="preserve">Scan a target network and determine if any hosts are running DNS services. </w:t>
             </w:r>
           </w:p>
           <w:p>
@@ -2511,10 +2312,10 @@
                 <w:szCs w:val="24"/>
               </w:rPr>
               <w:drawing>
-                <wp:inline distT="0" distB="0" distL="0" distR="0" wp14:anchorId="322B8F4C" wp14:editId="4C252B94">
-                  <wp:extent cx="5731510" cy="614680"/>
-                  <wp:effectExtent l="0" t="0" r="2540" b="0"/>
-                  <wp:docPr id="494513964" name="Picture 1"/>
+                <wp:inline distT="0" distB="0" distL="0" distR="0" wp14:anchorId="0B1D14C0" wp14:editId="75B1B475">
+                  <wp:extent cx="5731510" cy="1007110"/>
+                  <wp:effectExtent l="0" t="0" r="2540" b="2540"/>
+                  <wp:docPr id="807741970" name="Picture 1"/>
                   <wp:cNvGraphicFramePr>
                     <a:graphicFrameLocks xmlns:a="http://schemas.openxmlformats.org/drawingml/2006/main" noChangeAspect="1"/>
                   </wp:cNvGraphicFramePr>
@@ -2522,7 +2323,7 @@
                     <a:graphicData uri="http://schemas.openxmlformats.org/drawingml/2006/picture">
                       <pic:pic xmlns:pic="http://schemas.openxmlformats.org/drawingml/2006/picture">
                         <pic:nvPicPr>
-                          <pic:cNvPr id="494513964" name=""/>
+                          <pic:cNvPr id="807741970" name=""/>
                           <pic:cNvPicPr/>
                         </pic:nvPicPr>
                         <pic:blipFill>
@@ -2534,7 +2335,7 @@
                         <pic:spPr>
                           <a:xfrm>
                             <a:off x="0" y="0"/>
-                            <a:ext cx="5731510" cy="614680"/>
+                            <a:ext cx="5731510" cy="1007110"/>
                           </a:xfrm>
                           <a:prstGeom prst="rect">
                             <a:avLst/>
@@ -2549,6 +2350,63 @@
           </w:p>
           <w:p>
             <w:pPr>
+              <w:spacing w:before="113" w:line="276" w:lineRule="auto"/>
+              <w:rPr>
+                <w:rFonts w:ascii="Times New Roman" w:hAnsi="Times New Roman" w:cs="Times New Roman"/>
+                <w:b/>
+                <w:bCs/>
+                <w:sz w:val="24"/>
+                <w:szCs w:val="24"/>
+              </w:rPr>
+            </w:pPr>
+            <w:r>
+              <w:rPr>
+                <w:rFonts w:ascii="Times New Roman" w:hAnsi="Times New Roman" w:cs="Times New Roman"/>
+                <w:b/>
+                <w:bCs/>
+                <w:sz w:val="24"/>
+                <w:szCs w:val="24"/>
+              </w:rPr>
+              <w:lastRenderedPageBreak/>
+              <w:drawing>
+                <wp:inline distT="0" distB="0" distL="0" distR="0" wp14:anchorId="74171930" wp14:editId="352E43DE">
+                  <wp:extent cx="5731510" cy="2023110"/>
+                  <wp:effectExtent l="0" t="0" r="2540" b="0"/>
+                  <wp:docPr id="1428052887" name="Picture 1"/>
+                  <wp:cNvGraphicFramePr>
+                    <a:graphicFrameLocks xmlns:a="http://schemas.openxmlformats.org/drawingml/2006/main" noChangeAspect="1"/>
+                  </wp:cNvGraphicFramePr>
+                  <a:graphic xmlns:a="http://schemas.openxmlformats.org/drawingml/2006/main">
+                    <a:graphicData uri="http://schemas.openxmlformats.org/drawingml/2006/picture">
+                      <pic:pic xmlns:pic="http://schemas.openxmlformats.org/drawingml/2006/picture">
+                        <pic:nvPicPr>
+                          <pic:cNvPr id="1428052887" name=""/>
+                          <pic:cNvPicPr/>
+                        </pic:nvPicPr>
+                        <pic:blipFill>
+                          <a:blip r:embed="rId24"/>
+                          <a:stretch>
+                            <a:fillRect/>
+                          </a:stretch>
+                        </pic:blipFill>
+                        <pic:spPr>
+                          <a:xfrm>
+                            <a:off x="0" y="0"/>
+                            <a:ext cx="5731510" cy="2023110"/>
+                          </a:xfrm>
+                          <a:prstGeom prst="rect">
+                            <a:avLst/>
+                          </a:prstGeom>
+                        </pic:spPr>
+                      </pic:pic>
+                    </a:graphicData>
+                  </a:graphic>
+                </wp:inline>
+              </w:drawing>
+            </w:r>
+          </w:p>
+          <w:p>
+            <w:pPr>
               <w:pStyle w:val="ListParagraph"/>
               <w:numPr>
                 <w:ilvl w:val="0"/>
@@ -2571,6 +2429,229 @@
                 <w:sz w:val="24"/>
                 <w:szCs w:val="24"/>
               </w:rPr>
+              <w:t>Detect if a host has SNMP (Simple Network Management Protocol) enabled.</w:t>
+            </w:r>
+          </w:p>
+          <w:p>
+            <w:pPr>
+              <w:spacing w:before="113" w:line="276" w:lineRule="auto"/>
+              <w:rPr>
+                <w:rFonts w:ascii="Times New Roman" w:hAnsi="Times New Roman" w:cs="Times New Roman"/>
+                <w:b/>
+                <w:bCs/>
+                <w:sz w:val="24"/>
+                <w:szCs w:val="24"/>
+              </w:rPr>
+            </w:pPr>
+            <w:r>
+              <w:rPr>
+                <w:rFonts w:ascii="Times New Roman" w:hAnsi="Times New Roman" w:cs="Times New Roman"/>
+                <w:b/>
+                <w:bCs/>
+                <w:sz w:val="24"/>
+                <w:szCs w:val="24"/>
+              </w:rPr>
+              <w:drawing>
+                <wp:inline distT="0" distB="0" distL="0" distR="0" wp14:anchorId="726DA935" wp14:editId="740141A0">
+                  <wp:extent cx="5731510" cy="1901190"/>
+                  <wp:effectExtent l="0" t="0" r="2540" b="3810"/>
+                  <wp:docPr id="1131010826" name="Picture 1"/>
+                  <wp:cNvGraphicFramePr>
+                    <a:graphicFrameLocks xmlns:a="http://schemas.openxmlformats.org/drawingml/2006/main" noChangeAspect="1"/>
+                  </wp:cNvGraphicFramePr>
+                  <a:graphic xmlns:a="http://schemas.openxmlformats.org/drawingml/2006/main">
+                    <a:graphicData uri="http://schemas.openxmlformats.org/drawingml/2006/picture">
+                      <pic:pic xmlns:pic="http://schemas.openxmlformats.org/drawingml/2006/picture">
+                        <pic:nvPicPr>
+                          <pic:cNvPr id="1131010826" name=""/>
+                          <pic:cNvPicPr/>
+                        </pic:nvPicPr>
+                        <pic:blipFill>
+                          <a:blip r:embed="rId25"/>
+                          <a:stretch>
+                            <a:fillRect/>
+                          </a:stretch>
+                        </pic:blipFill>
+                        <pic:spPr>
+                          <a:xfrm>
+                            <a:off x="0" y="0"/>
+                            <a:ext cx="5731510" cy="1901190"/>
+                          </a:xfrm>
+                          <a:prstGeom prst="rect">
+                            <a:avLst/>
+                          </a:prstGeom>
+                        </pic:spPr>
+                      </pic:pic>
+                    </a:graphicData>
+                  </a:graphic>
+                </wp:inline>
+              </w:drawing>
+            </w:r>
+          </w:p>
+          <w:p>
+            <w:pPr>
+              <w:pStyle w:val="ListParagraph"/>
+              <w:numPr>
+                <w:ilvl w:val="0"/>
+                <w:numId w:val="8"/>
+              </w:numPr>
+              <w:spacing w:before="113" w:line="276" w:lineRule="auto"/>
+              <w:rPr>
+                <w:rFonts w:ascii="Times New Roman" w:hAnsi="Times New Roman" w:cs="Times New Roman"/>
+                <w:b/>
+                <w:bCs/>
+                <w:sz w:val="24"/>
+                <w:szCs w:val="24"/>
+              </w:rPr>
+            </w:pPr>
+            <w:r>
+              <w:rPr>
+                <w:rFonts w:ascii="Times New Roman" w:hAnsi="Times New Roman" w:cs="Times New Roman"/>
+                <w:b/>
+                <w:bCs/>
+                <w:sz w:val="24"/>
+                <w:szCs w:val="24"/>
+              </w:rPr>
+              <w:t xml:space="preserve">Perform a scan to identify any SMTP (Simple Mail Transfer Protocol) servers on a network. </w:t>
+            </w:r>
+          </w:p>
+          <w:p>
+            <w:pPr>
+              <w:spacing w:before="113" w:line="276" w:lineRule="auto"/>
+              <w:rPr>
+                <w:rFonts w:ascii="Times New Roman" w:hAnsi="Times New Roman" w:cs="Times New Roman"/>
+                <w:b/>
+                <w:bCs/>
+                <w:sz w:val="24"/>
+                <w:szCs w:val="24"/>
+              </w:rPr>
+            </w:pPr>
+            <w:r>
+              <w:rPr>
+                <w:rFonts w:ascii="Times New Roman" w:hAnsi="Times New Roman" w:cs="Times New Roman"/>
+                <w:b/>
+                <w:bCs/>
+                <w:sz w:val="24"/>
+                <w:szCs w:val="24"/>
+              </w:rPr>
+              <w:drawing>
+                <wp:inline distT="0" distB="0" distL="0" distR="0" wp14:anchorId="2567EC09" wp14:editId="1ED6E54C">
+                  <wp:extent cx="5731510" cy="1666875"/>
+                  <wp:effectExtent l="0" t="0" r="2540" b="9525"/>
+                  <wp:docPr id="1332294022" name="Picture 1"/>
+                  <wp:cNvGraphicFramePr>
+                    <a:graphicFrameLocks xmlns:a="http://schemas.openxmlformats.org/drawingml/2006/main" noChangeAspect="1"/>
+                  </wp:cNvGraphicFramePr>
+                  <a:graphic xmlns:a="http://schemas.openxmlformats.org/drawingml/2006/main">
+                    <a:graphicData uri="http://schemas.openxmlformats.org/drawingml/2006/picture">
+                      <pic:pic xmlns:pic="http://schemas.openxmlformats.org/drawingml/2006/picture">
+                        <pic:nvPicPr>
+                          <pic:cNvPr id="1332294022" name=""/>
+                          <pic:cNvPicPr/>
+                        </pic:nvPicPr>
+                        <pic:blipFill>
+                          <a:blip r:embed="rId26"/>
+                          <a:stretch>
+                            <a:fillRect/>
+                          </a:stretch>
+                        </pic:blipFill>
+                        <pic:spPr>
+                          <a:xfrm>
+                            <a:off x="0" y="0"/>
+                            <a:ext cx="5731510" cy="1666875"/>
+                          </a:xfrm>
+                          <a:prstGeom prst="rect">
+                            <a:avLst/>
+                          </a:prstGeom>
+                        </pic:spPr>
+                      </pic:pic>
+                    </a:graphicData>
+                  </a:graphic>
+                </wp:inline>
+              </w:drawing>
+            </w:r>
+          </w:p>
+          <w:p>
+            <w:pPr>
+              <w:spacing w:before="113" w:line="276" w:lineRule="auto"/>
+              <w:rPr>
+                <w:rFonts w:ascii="Times New Roman" w:hAnsi="Times New Roman" w:cs="Times New Roman"/>
+                <w:b/>
+                <w:bCs/>
+                <w:sz w:val="24"/>
+                <w:szCs w:val="24"/>
+              </w:rPr>
+            </w:pPr>
+            <w:r>
+              <w:rPr>
+                <w:rFonts w:ascii="Times New Roman" w:hAnsi="Times New Roman" w:cs="Times New Roman"/>
+                <w:b/>
+                <w:bCs/>
+                <w:sz w:val="24"/>
+                <w:szCs w:val="24"/>
+              </w:rPr>
+              <w:lastRenderedPageBreak/>
+              <w:drawing>
+                <wp:inline distT="0" distB="0" distL="0" distR="0" wp14:anchorId="58E99B56" wp14:editId="14F91CCB">
+                  <wp:extent cx="5731510" cy="1449070"/>
+                  <wp:effectExtent l="0" t="0" r="2540" b="0"/>
+                  <wp:docPr id="1674407230" name="Picture 1"/>
+                  <wp:cNvGraphicFramePr>
+                    <a:graphicFrameLocks xmlns:a="http://schemas.openxmlformats.org/drawingml/2006/main" noChangeAspect="1"/>
+                  </wp:cNvGraphicFramePr>
+                  <a:graphic xmlns:a="http://schemas.openxmlformats.org/drawingml/2006/main">
+                    <a:graphicData uri="http://schemas.openxmlformats.org/drawingml/2006/picture">
+                      <pic:pic xmlns:pic="http://schemas.openxmlformats.org/drawingml/2006/picture">
+                        <pic:nvPicPr>
+                          <pic:cNvPr id="1674407230" name=""/>
+                          <pic:cNvPicPr/>
+                        </pic:nvPicPr>
+                        <pic:blipFill>
+                          <a:blip r:embed="rId27"/>
+                          <a:stretch>
+                            <a:fillRect/>
+                          </a:stretch>
+                        </pic:blipFill>
+                        <pic:spPr>
+                          <a:xfrm>
+                            <a:off x="0" y="0"/>
+                            <a:ext cx="5731510" cy="1449070"/>
+                          </a:xfrm>
+                          <a:prstGeom prst="rect">
+                            <a:avLst/>
+                          </a:prstGeom>
+                        </pic:spPr>
+                      </pic:pic>
+                    </a:graphicData>
+                  </a:graphic>
+                </wp:inline>
+              </w:drawing>
+            </w:r>
+          </w:p>
+          <w:p>
+            <w:pPr>
+              <w:pStyle w:val="ListParagraph"/>
+              <w:numPr>
+                <w:ilvl w:val="0"/>
+                <w:numId w:val="8"/>
+              </w:numPr>
+              <w:spacing w:before="113" w:line="276" w:lineRule="auto"/>
+              <w:rPr>
+                <w:rFonts w:ascii="Times New Roman" w:hAnsi="Times New Roman" w:cs="Times New Roman"/>
+                <w:b/>
+                <w:bCs/>
+                <w:sz w:val="24"/>
+                <w:szCs w:val="24"/>
+              </w:rPr>
+            </w:pPr>
+            <w:r>
+              <w:rPr>
+                <w:rFonts w:ascii="Times New Roman" w:hAnsi="Times New Roman" w:cs="Times New Roman"/>
+                <w:b/>
+                <w:bCs/>
+                <w:sz w:val="24"/>
+                <w:szCs w:val="24"/>
+              </w:rPr>
               <w:t xml:space="preserve">Determine if a target network has any active FTP servers allowing anonymous login. </w:t>
             </w:r>
           </w:p>
@@ -2590,6 +2671,7 @@
                 <w:rFonts w:ascii="Times New Roman" w:hAnsi="Times New Roman" w:cs="Times New Roman"/>
                 <w:b/>
                 <w:bCs/>
+                <w:noProof/>
                 <w:sz w:val="24"/>
                 <w:szCs w:val="24"/>
               </w:rPr>
@@ -2609,7 +2691,7 @@
                           <pic:cNvPicPr/>
                         </pic:nvPicPr>
                         <pic:blipFill>
-                          <a:blip r:embed="rId24"/>
+                          <a:blip r:embed="rId28"/>
                           <a:stretch>
                             <a:fillRect/>
                           </a:stretch>
@@ -2673,6 +2755,7 @@
                 <w:rFonts w:ascii="Times New Roman" w:hAnsi="Times New Roman" w:cs="Times New Roman"/>
                 <w:b/>
                 <w:bCs/>
+                <w:noProof/>
                 <w:sz w:val="24"/>
                 <w:szCs w:val="24"/>
               </w:rPr>
@@ -2692,7 +2775,7 @@
                           <pic:cNvPicPr/>
                         </pic:nvPicPr>
                         <pic:blipFill>
-                          <a:blip r:embed="rId25"/>
+                          <a:blip r:embed="rId29"/>
                           <a:stretch>
                             <a:fillRect/>
                           </a:stretch>
@@ -2715,113 +2798,8 @@
           </w:p>
           <w:p>
             <w:pPr>
-              <w:pStyle w:val="ListParagraph"/>
-              <w:numPr>
-                <w:ilvl w:val="0"/>
-                <w:numId w:val="8"/>
-              </w:numPr>
               <w:spacing w:before="113" w:line="276" w:lineRule="auto"/>
               <w:rPr>
-                <w:rFonts w:ascii="Times New Roman" w:hAnsi="Times New Roman" w:cs="Times New Roman"/>
-                <w:b/>
-                <w:bCs/>
-                <w:sz w:val="24"/>
-                <w:szCs w:val="24"/>
-              </w:rPr>
-            </w:pPr>
-            <w:r>
-              <w:rPr>
-                <w:rFonts w:ascii="Times New Roman" w:hAnsi="Times New Roman" w:cs="Times New Roman"/>
-                <w:b/>
-                <w:bCs/>
-                <w:sz w:val="24"/>
-                <w:szCs w:val="24"/>
-              </w:rPr>
-              <w:t xml:space="preserve">Detect if a target host has any open NFS (Network File System) shares. </w:t>
-            </w:r>
-          </w:p>
-          <w:p>
-            <w:pPr>
-              <w:spacing w:before="113" w:line="276" w:lineRule="auto"/>
-              <w:rPr>
-                <w:rFonts w:ascii="Times New Roman" w:hAnsi="Times New Roman" w:cs="Times New Roman"/>
-                <w:b/>
-                <w:bCs/>
-                <w:sz w:val="24"/>
-                <w:szCs w:val="24"/>
-              </w:rPr>
-            </w:pPr>
-          </w:p>
-          <w:p>
-            <w:pPr>
-              <w:spacing w:before="113" w:line="276" w:lineRule="auto"/>
-              <w:rPr>
-                <w:rFonts w:ascii="Times New Roman" w:hAnsi="Times New Roman" w:cs="Times New Roman"/>
-                <w:b/>
-                <w:bCs/>
-                <w:sz w:val="24"/>
-                <w:szCs w:val="24"/>
-              </w:rPr>
-            </w:pPr>
-            <w:r>
-              <w:rPr>
-                <w:rFonts w:ascii="Times New Roman" w:hAnsi="Times New Roman" w:cs="Times New Roman"/>
-                <w:b/>
-                <w:bCs/>
-                <w:sz w:val="24"/>
-                <w:szCs w:val="24"/>
-              </w:rPr>
-              <w:t xml:space="preserve">17. Identify the presence of any MySQL database servers on a given network. </w:t>
-            </w:r>
-          </w:p>
-          <w:p>
-            <w:pPr>
-              <w:spacing w:before="113" w:line="276" w:lineRule="auto"/>
-              <w:rPr>
-                <w:rFonts w:ascii="Times New Roman" w:hAnsi="Times New Roman" w:cs="Times New Roman"/>
-                <w:b/>
-                <w:bCs/>
-                <w:sz w:val="24"/>
-                <w:szCs w:val="24"/>
-              </w:rPr>
-            </w:pPr>
-            <w:r>
-              <w:rPr>
-                <w:rFonts w:ascii="Times New Roman" w:hAnsi="Times New Roman" w:cs="Times New Roman"/>
-                <w:b/>
-                <w:bCs/>
-                <w:sz w:val="24"/>
-                <w:szCs w:val="24"/>
-              </w:rPr>
-              <w:t xml:space="preserve">18. Scan a network to determine if any hosts have the Remote Procedure Call (RPC) service running. </w:t>
-            </w:r>
-          </w:p>
-          <w:p>
-            <w:pPr>
-              <w:spacing w:before="113" w:line="276" w:lineRule="auto"/>
-              <w:rPr>
-                <w:rFonts w:ascii="Times New Roman" w:hAnsi="Times New Roman" w:cs="Times New Roman"/>
-                <w:b/>
-                <w:bCs/>
-                <w:sz w:val="24"/>
-                <w:szCs w:val="24"/>
-              </w:rPr>
-            </w:pPr>
-            <w:r>
-              <w:rPr>
-                <w:rFonts w:ascii="Times New Roman" w:hAnsi="Times New Roman" w:cs="Times New Roman"/>
-                <w:b/>
-                <w:bCs/>
-                <w:sz w:val="24"/>
-                <w:szCs w:val="24"/>
-              </w:rPr>
-              <w:t xml:space="preserve">19. Detect if a specific host has any open VNC (Virtual Network Computing) ports. </w:t>
-            </w:r>
-          </w:p>
-          <w:p>
-            <w:pPr>
-              <w:spacing w:before="113" w:line="276" w:lineRule="auto"/>
-              <w:rPr>
                 <w:rFonts w:ascii="Times New Roman" w:eastAsia="Times New Roman" w:hAnsi="Times New Roman" w:cs="Times New Roman"/>
                 <w:b/>
                 <w:bCs/>
@@ -2829,16 +2807,6 @@
                 <w:szCs w:val="24"/>
               </w:rPr>
             </w:pPr>
-            <w:r>
-              <w:rPr>
-                <w:rFonts w:ascii="Times New Roman" w:hAnsi="Times New Roman" w:cs="Times New Roman"/>
-                <w:b/>
-                <w:bCs/>
-                <w:sz w:val="24"/>
-                <w:szCs w:val="24"/>
-              </w:rPr>
-              <w:t>20. Perform a scan to identify any hosts with the Secure Shell (SSH) service running on non-default ports.</w:t>
-            </w:r>
           </w:p>
         </w:tc>
       </w:tr>
@@ -2937,10 +2905,9 @@
     <w:p/>
     <w:p/>
     <w:p/>
-    <w:p/>
     <w:sectPr>
-      <w:headerReference w:type="default" r:id="rId26"/>
-      <w:footerReference w:type="default" r:id="rId27"/>
+      <w:headerReference w:type="default" r:id="rId30"/>
+      <w:footerReference w:type="default" r:id="rId31"/>
       <w:pgSz w:w="11906" w:h="16838"/>
       <w:pgMar w:top="2325" w:right="1440" w:bottom="1440" w:left="1440" w:header="2268" w:footer="708" w:gutter="0"/>
       <w:cols w:space="720"/>
@@ -2951,6 +2918,25 @@
 </w:document>
 </file>
 
+<file path=word/endnotes.xml><?xml version="1.0" encoding="utf-8"?>
+<w:endnotes xmlns:wpc="http://schemas.microsoft.com/office/word/2010/wordprocessingCanvas" xmlns:cx="http://schemas.microsoft.com/office/drawing/2014/chartex" xmlns:cx1="http://schemas.microsoft.com/office/drawing/2015/9/8/chartex" xmlns:cx2="http://schemas.microsoft.com/office/drawing/2015/10/21/chartex" xmlns:cx3="http://schemas.microsoft.com/office/drawing/2016/5/9/chartex" xmlns:cx4="http://schemas.microsoft.com/office/drawing/2016/5/10/chartex" xmlns:cx5="http://schemas.microsoft.com/office/drawing/2016/5/11/chartex" xmlns:cx6="http://schemas.microsoft.com/office/drawing/2016/5/12/chartex" xmlns:cx7="http://schemas.microsoft.com/office/drawing/2016/5/13/chartex" xmlns:cx8="http://schemas.microsoft.com/office/drawing/2016/5/14/chartex" xmlns:mc="http://schemas.openxmlformats.org/markup-compatibility/2006" xmlns:aink="http://schemas.microsoft.com/office/drawing/2016/ink" xmlns:am3d="http://schemas.microsoft.com/office/drawing/2017/model3d" xmlns:o="urn:schemas-microsoft-com:office:office" xmlns:oel="http://schemas.microsoft.com/office/2019/extlst" xmlns:r="http://schemas.openxmlformats.org/officeDocument/2006/relationships" xmlns:m="http://schemas.openxmlformats.org/officeDocument/2006/math" xmlns:v="urn:schemas-microsoft-com:vml" xmlns:wp14="http://schemas.microsoft.com/office/word/2010/wordprocessingDrawing" xmlns:wp="http://schemas.openxmlformats.org/drawingml/2006/wordprocessingDrawing" xmlns:w10="urn:schemas-microsoft-com:office:word" xmlns:w="http://schemas.openxmlformats.org/wordprocessingml/2006/main" xmlns:w14="http://schemas.microsoft.com/office/word/2010/wordml" xmlns:w15="http://schemas.microsoft.com/office/word/2012/wordml" xmlns:w16cex="http://schemas.microsoft.com/office/word/2018/wordml/cex" xmlns:w16cid="http://schemas.microsoft.com/office/word/2016/wordml/cid" xmlns:w16="http://schemas.microsoft.com/office/word/2018/wordml" xmlns:w16sdtdh="http://schemas.microsoft.com/office/word/2020/wordml/sdtdatahash" xmlns:w16se="http://schemas.microsoft.com/office/word/2015/wordml/symex" xmlns:wpg="http://schemas.microsoft.com/office/word/2010/wordprocessingGroup" xmlns:wpi="http://schemas.microsoft.com/office/word/2010/wordprocessingInk" xmlns:wne="http://schemas.microsoft.com/office/word/2006/wordml" xmlns:wps="http://schemas.microsoft.com/office/word/2010/wordprocessingShape" mc:Ignorable="w14 w15 w16se w16cid w16 w16cex w16sdtdh wp14">
+  <w:endnote w:type="separator" w:id="-1">
+    <w:p>
+      <w:r>
+        <w:separator/>
+      </w:r>
+    </w:p>
+  </w:endnote>
+  <w:endnote w:type="continuationSeparator" w:id="0">
+    <w:p>
+      <w:r>
+        <w:continuationSeparator/>
+      </w:r>
+    </w:p>
+  </w:endnote>
+</w:endnotes>
+</file>
+
 <file path=word/footer1.xml><?xml version="1.0" encoding="utf-8"?>
 <w:ftr xmlns:wpc="http://schemas.microsoft.com/office/word/2010/wordprocessingCanvas" xmlns:cx="http://schemas.microsoft.com/office/drawing/2014/chartex" xmlns:cx1="http://schemas.microsoft.com/office/drawing/2015/9/8/chartex" xmlns:cx2="http://schemas.microsoft.com/office/drawing/2015/10/21/chartex" xmlns:cx3="http://schemas.microsoft.com/office/drawing/2016/5/9/chartex" xmlns:cx4="http://schemas.microsoft.com/office/drawing/2016/5/10/chartex" xmlns:cx5="http://schemas.microsoft.com/office/drawing/2016/5/11/chartex" xmlns:cx6="http://schemas.microsoft.com/office/drawing/2016/5/12/chartex" xmlns:cx7="http://schemas.microsoft.com/office/drawing/2016/5/13/chartex" xmlns:cx8="http://schemas.microsoft.com/office/drawing/2016/5/14/chartex" xmlns:mc="http://schemas.openxmlformats.org/markup-compatibility/2006" xmlns:aink="http://schemas.microsoft.com/office/drawing/2016/ink" xmlns:am3d="http://schemas.microsoft.com/office/drawing/2017/model3d" xmlns:o="urn:schemas-microsoft-com:office:office" xmlns:oel="http://schemas.microsoft.com/office/2019/extlst" xmlns:r="http://schemas.openxmlformats.org/officeDocument/2006/relationships" xmlns:m="http://schemas.openxmlformats.org/officeDocument/2006/math" xmlns:v="urn:schemas-microsoft-com:vml" xmlns:wp14="http://schemas.microsoft.com/office/word/2010/wordprocessingDrawing" xmlns:wp="http://schemas.openxmlformats.org/drawingml/2006/wordprocessingDrawing" xmlns:w10="urn:schemas-microsoft-com:office:word" xmlns:w="http://schemas.openxmlformats.org/wordprocessingml/2006/main" xmlns:w14="http://schemas.microsoft.com/office/word/2010/wordml" xmlns:w15="http://schemas.microsoft.com/office/word/2012/wordml" xmlns:w16cex="http://schemas.microsoft.com/office/word/2018/wordml/cex" xmlns:w16cid="http://schemas.microsoft.com/office/word/2016/wordml/cid" xmlns:w16="http://schemas.microsoft.com/office/word/2018/wordml" xmlns:w16sdtdh="http://schemas.microsoft.com/office/word/2020/wordml/sdtdatahash" xmlns:w16se="http://schemas.microsoft.com/office/word/2015/wordml/symex" xmlns:wpg="http://schemas.microsoft.com/office/word/2010/wordprocessingGroup" xmlns:wpi="http://schemas.microsoft.com/office/word/2010/wordprocessingInk" xmlns:wne="http://schemas.microsoft.com/office/word/2006/wordml" xmlns:wps="http://schemas.microsoft.com/office/word/2010/wordprocessingShape" mc:Ignorable="w14 w15 w16se w16cid w16 w16cex w16sdtdh wp14">
   <w:p>
@@ -2959,6 +2945,25 @@
     </w:pPr>
   </w:p>
 </w:ftr>
+</file>
+
+<file path=word/footnotes.xml><?xml version="1.0" encoding="utf-8"?>
+<w:footnotes xmlns:wpc="http://schemas.microsoft.com/office/word/2010/wordprocessingCanvas" xmlns:cx="http://schemas.microsoft.com/office/drawing/2014/chartex" xmlns:cx1="http://schemas.microsoft.com/office/drawing/2015/9/8/chartex" xmlns:cx2="http://schemas.microsoft.com/office/drawing/2015/10/21/chartex" xmlns:cx3="http://schemas.microsoft.com/office/drawing/2016/5/9/chartex" xmlns:cx4="http://schemas.microsoft.com/office/drawing/2016/5/10/chartex" xmlns:cx5="http://schemas.microsoft.com/office/drawing/2016/5/11/chartex" xmlns:cx6="http://schemas.microsoft.com/office/drawing/2016/5/12/chartex" xmlns:cx7="http://schemas.microsoft.com/office/drawing/2016/5/13/chartex" xmlns:cx8="http://schemas.microsoft.com/office/drawing/2016/5/14/chartex" xmlns:mc="http://schemas.openxmlformats.org/markup-compatibility/2006" xmlns:aink="http://schemas.microsoft.com/office/drawing/2016/ink" xmlns:am3d="http://schemas.microsoft.com/office/drawing/2017/model3d" xmlns:o="urn:schemas-microsoft-com:office:office" xmlns:oel="http://schemas.microsoft.com/office/2019/extlst" xmlns:r="http://schemas.openxmlformats.org/officeDocument/2006/relationships" xmlns:m="http://schemas.openxmlformats.org/officeDocument/2006/math" xmlns:v="urn:schemas-microsoft-com:vml" xmlns:wp14="http://schemas.microsoft.com/office/word/2010/wordprocessingDrawing" xmlns:wp="http://schemas.openxmlformats.org/drawingml/2006/wordprocessingDrawing" xmlns:w10="urn:schemas-microsoft-com:office:word" xmlns:w="http://schemas.openxmlformats.org/wordprocessingml/2006/main" xmlns:w14="http://schemas.microsoft.com/office/word/2010/wordml" xmlns:w15="http://schemas.microsoft.com/office/word/2012/wordml" xmlns:w16cex="http://schemas.microsoft.com/office/word/2018/wordml/cex" xmlns:w16cid="http://schemas.microsoft.com/office/word/2016/wordml/cid" xmlns:w16="http://schemas.microsoft.com/office/word/2018/wordml" xmlns:w16sdtdh="http://schemas.microsoft.com/office/word/2020/wordml/sdtdatahash" xmlns:w16se="http://schemas.microsoft.com/office/word/2015/wordml/symex" xmlns:wpg="http://schemas.microsoft.com/office/word/2010/wordprocessingGroup" xmlns:wpi="http://schemas.microsoft.com/office/word/2010/wordprocessingInk" xmlns:wne="http://schemas.microsoft.com/office/word/2006/wordml" xmlns:wps="http://schemas.microsoft.com/office/word/2010/wordprocessingShape" mc:Ignorable="w14 w15 w16se w16cid w16 w16cex w16sdtdh wp14">
+  <w:footnote w:type="separator" w:id="-1">
+    <w:p>
+      <w:r>
+        <w:separator/>
+      </w:r>
+    </w:p>
+  </w:footnote>
+  <w:footnote w:type="continuationSeparator" w:id="0">
+    <w:p>
+      <w:r>
+        <w:continuationSeparator/>
+      </w:r>
+    </w:p>
+  </w:footnote>
+</w:footnotes>
 </file>
 
 <file path=word/header1.xml><?xml version="1.0" encoding="utf-8"?>

</xml_diff>